<commit_message>
Slight changes to concentration determination and start of intro
</commit_message>
<xml_diff>
--- a/Cascading thesis/3. Molecule concentration determination/3.2 Concentration determination.docx
+++ b/Cascading thesis/3. Molecule concentration determination/3.2 Concentration determination.docx
@@ -9,30 +9,29 @@
     </w:p>
     <w:p>
       <w:r>
-        <w:t>Henceforth only the list of molecules to be checked for their concentration, as assembled according to methods mentioned in the determination of molecules chapter[REF]</w:t>
+        <w:t xml:space="preserve">Henceforth only the list of molecules to be checked for their concentration, as assembled according to methods mentioned in the determination of molecules </w:t>
+      </w:r>
+      <w:proofErr w:type="gramStart"/>
+      <w:r>
+        <w:t>chapter[</w:t>
+      </w:r>
+      <w:proofErr w:type="gramEnd"/>
+      <w:r>
+        <w:t>REF]</w:t>
       </w:r>
       <w:r>
         <w:t xml:space="preserve"> are used. </w:t>
       </w:r>
       <w:r>
-        <w:t xml:space="preserve">At this stage the strictness of the list can be adjusted by only allowing molecules present in a certain amount </w:t>
-      </w:r>
-      <w:r>
-        <w:t xml:space="preserve">or more </w:t>
-      </w:r>
-      <w:r>
-        <w:t>of the previously determined regions of low p-values to be processed further.</w:t>
+        <w:t xml:space="preserve">At this stage the strictness of the list can be adjusted by only allowing molecules present in a certain amount or more of the previously determined regions of low p-values to be processed further. </w:t>
+      </w:r>
+      <w:r>
+        <w:t>In order to process the molecules further and compare them to the measured data, the information of the molecules are first transcribed to match the format of the measured data. This comes down to scrapping all the information outside of the relevant wavelength region, and matching the wavenumber spacing as used in the measured data through interpolation.</w:t>
       </w:r>
       <w:r>
         <w:t xml:space="preserve"> </w:t>
       </w:r>
       <w:r>
-        <w:t>In order to process the molecules further and compare them to the measured data, the information of the molecules are first transcribed to match the format of the measured data. This comes down to scrapping all the information outside of the relevant wavelength region, and matching the wavenumber spacing as used in the measured data through interpolation.</w:t>
-      </w:r>
-      <w:r>
-        <w:t xml:space="preserve"> </w:t>
-      </w:r>
-      <w:r>
         <w:t>Furthermore the measured data and molecules need to be in the same physical quantity, for which in this case absorbance is the most useful. T</w:t>
       </w:r>
       <w:r>
@@ -44,21 +43,36 @@
     </w:p>
     <w:p>
       <w:r>
-        <w:t>A(C) = C * path_length</w:t>
-      </w:r>
+        <w:t xml:space="preserve">A(C) = C * </w:t>
+      </w:r>
+      <w:proofErr w:type="spellStart"/>
+      <w:r>
+        <w:t>path_length</w:t>
+      </w:r>
+      <w:proofErr w:type="spellEnd"/>
       <w:r>
         <w:t xml:space="preserve"> L</w:t>
       </w:r>
       <w:r>
         <w:t xml:space="preserve"> * </w:t>
       </w:r>
-      <w:r>
-        <w:t>molar_absorptivity epsilon</w:t>
-      </w:r>
-    </w:p>
-    <w:p>
-      <w:r>
-        <w:t xml:space="preserve">where the absorbance </w:t>
+      <w:proofErr w:type="spellStart"/>
+      <w:r>
+        <w:t>molar_absorptivity</w:t>
+      </w:r>
+      <w:proofErr w:type="spellEnd"/>
+      <w:r>
+        <w:t xml:space="preserve"> epsilon</w:t>
+      </w:r>
+    </w:p>
+    <w:p>
+      <w:proofErr w:type="gramStart"/>
+      <w:r>
+        <w:t>where</w:t>
+      </w:r>
+      <w:proofErr w:type="gramEnd"/>
+      <w:r>
+        <w:t xml:space="preserve"> the absorbance </w:t>
       </w:r>
       <w:r>
         <w:rPr>
@@ -76,13 +90,7 @@
         <w:t xml:space="preserve"> </w:t>
       </w:r>
       <w:r>
-        <w:t xml:space="preserve">The concentrations are determined </w:t>
-      </w:r>
-      <w:r>
-        <w:t>through</w:t>
-      </w:r>
-      <w:r>
-        <w:t xml:space="preserve"> what is essentially a curve fitting problem as the absorbances of the molecules </w:t>
+        <w:t xml:space="preserve">The concentrations are determined through what is essentially a curve fitting problem as the absorbances of the molecules </w:t>
       </w:r>
       <w:r>
         <w:t>can be</w:t>
@@ -122,54 +130,86 @@
       </w:r>
     </w:p>
     <w:p>
+      <w:proofErr w:type="gramStart"/>
       <w:r>
         <w:t>r</w:t>
       </w:r>
       <w:r>
         <w:t>(</w:t>
       </w:r>
+      <w:proofErr w:type="gramEnd"/>
       <w:r>
         <w:t>k, C</w:t>
       </w:r>
       <w:r>
-        <w:t>) = absorban</w:t>
+        <w:t xml:space="preserve">) = </w:t>
+      </w:r>
+      <w:proofErr w:type="spellStart"/>
+      <w:r>
+        <w:t>absorban</w:t>
       </w:r>
       <w:r>
         <w:t>ce_spectrum</w:t>
       </w:r>
+      <w:proofErr w:type="spellEnd"/>
       <w:r>
         <w:t>(k)</w:t>
       </w:r>
       <w:r>
         <w:t xml:space="preserve"> – sum(</w:t>
       </w:r>
+      <w:proofErr w:type="spellStart"/>
       <w:r>
         <w:t>epsilon</w:t>
       </w:r>
       <w:r>
-        <w:t>_i(k)</w:t>
-      </w:r>
-      <w:r>
-        <w:t>*L*C</w:t>
-      </w:r>
-      <w:r>
         <w:t>_i</w:t>
       </w:r>
-      <w:r>
-        <w:t>)_over_molecule_list</w:t>
-      </w:r>
-    </w:p>
-    <w:p>
-      <w:r>
-        <w:t>with C = {c_(first molecule), …., c_(last molecule)}</w:t>
+      <w:proofErr w:type="spellEnd"/>
+      <w:r>
+        <w:t>(k)</w:t>
+      </w:r>
+      <w:r>
+        <w:t>*L*</w:t>
+      </w:r>
+      <w:proofErr w:type="spellStart"/>
+      <w:r>
+        <w:t>C</w:t>
+      </w:r>
+      <w:r>
+        <w:t>_i</w:t>
+      </w:r>
+      <w:proofErr w:type="spellEnd"/>
+      <w:r>
+        <w:t>)_</w:t>
+      </w:r>
+      <w:proofErr w:type="spellStart"/>
+      <w:r>
+        <w:t>over_molecule_list</w:t>
+      </w:r>
+      <w:proofErr w:type="spellEnd"/>
+    </w:p>
+    <w:p>
+      <w:proofErr w:type="gramStart"/>
+      <w:r>
+        <w:t>with</w:t>
+      </w:r>
+      <w:proofErr w:type="gramEnd"/>
+      <w:r>
+        <w:t xml:space="preserve"> C = {c_(first molecule), …., c_(last molecule)}</w:t>
       </w:r>
       <w:r>
         <w:t>,</w:t>
       </w:r>
     </w:p>
     <w:p>
-      <w:r>
-        <w:t xml:space="preserve">and </w:t>
+      <w:proofErr w:type="gramStart"/>
+      <w:r>
+        <w:t>and</w:t>
+      </w:r>
+      <w:proofErr w:type="gramEnd"/>
+      <w:r>
+        <w:t xml:space="preserve"> </w:t>
       </w:r>
       <w:r>
         <w:t>S(</w:t>
@@ -183,31 +223,57 @@
       <w:r>
         <w:t>r(</w:t>
       </w:r>
+      <w:proofErr w:type="spellStart"/>
       <w:r>
         <w:t>k,C</w:t>
       </w:r>
+      <w:proofErr w:type="spellEnd"/>
       <w:r>
         <w:t>)^2)</w:t>
       </w:r>
       <w:r>
-        <w:t>_over_wavenumber</w:t>
-      </w:r>
-    </w:p>
-    <w:p>
-      <w:r>
-        <w:t>where S is the quantity to be minimized</w:t>
-      </w:r>
-      <w:r>
-        <w:t xml:space="preserve">, and r </w:t>
-      </w:r>
-      <w:r>
-        <w:t xml:space="preserve">is a residue quantity. </w:t>
+        <w:t>_</w:t>
+      </w:r>
+      <w:proofErr w:type="spellStart"/>
+      <w:r>
+        <w:t>over_wavenumber</w:t>
+      </w:r>
+      <w:proofErr w:type="spellEnd"/>
+    </w:p>
+    <w:p>
+      <w:proofErr w:type="gramStart"/>
+      <w:r>
+        <w:t>where</w:t>
+      </w:r>
+      <w:proofErr w:type="gramEnd"/>
+      <w:r>
+        <w:t xml:space="preserve"> </w:t>
+      </w:r>
+      <w:r>
+        <w:t>r is a residue quantity</w:t>
+      </w:r>
+      <w:r>
+        <w:t>, and</w:t>
+      </w:r>
+      <w:r>
+        <w:t xml:space="preserve"> </w:t>
+      </w:r>
+      <w:r>
+        <w:t>S is the quantity to be minimized</w:t>
+      </w:r>
+      <w:r>
+        <w:t xml:space="preserve">. </w:t>
       </w:r>
       <w:r>
         <w:t xml:space="preserve">This non-linear least squares problem is solved using the </w:t>
       </w:r>
-      <w:r>
-        <w:t>Levenberg–Marquardt algorithm</w:t>
+      <w:proofErr w:type="spellStart"/>
+      <w:r>
+        <w:t>Levenberg</w:t>
+      </w:r>
+      <w:proofErr w:type="spellEnd"/>
+      <w:r>
+        <w:t>–Marquardt algorithm</w:t>
       </w:r>
       <w:r>
         <w:t xml:space="preserve"> to get the concentrations. </w:t>
@@ -224,7 +290,18 @@
         <w:ind w:firstLine="720"/>
       </w:pPr>
       <w:r>
-        <w:t>The list of molecules[APPENDIX REF] as found in the last chapter[REF]</w:t>
+        <w:t xml:space="preserve">The list of </w:t>
+      </w:r>
+      <w:proofErr w:type="gramStart"/>
+      <w:r>
+        <w:t>molecules[</w:t>
+      </w:r>
+      <w:proofErr w:type="gramEnd"/>
+      <w:r>
+        <w:t>APPENDIX REF] as found in the last chapter[REF]</w:t>
+      </w:r>
+      <w:r>
+        <w:t>.</w:t>
       </w:r>
     </w:p>
     <w:p>
@@ -234,13 +311,27 @@
       <w:r>
         <w:t>Molar absorptivity data per wavenumber of all molecules in the above list</w:t>
       </w:r>
+      <w:r>
+        <w:t>.</w:t>
+      </w:r>
     </w:p>
     <w:p>
       <w:pPr>
         <w:ind w:firstLine="720"/>
       </w:pPr>
       <w:r>
-        <w:t>The regions of low p-values[APPENDIX REF]</w:t>
+        <w:t>The regions of low p-</w:t>
+      </w:r>
+      <w:proofErr w:type="gramStart"/>
+      <w:r>
+        <w:t>values[</w:t>
+      </w:r>
+      <w:proofErr w:type="gramEnd"/>
+      <w:r>
+        <w:t>APPENDIX REF]</w:t>
+      </w:r>
+      <w:r>
+        <w:t>.</w:t>
       </w:r>
     </w:p>
     <w:p>
@@ -248,16 +339,27 @@
         <w:ind w:firstLine="720"/>
       </w:pPr>
       <w:r>
-        <w:t>The list</w:t>
-      </w:r>
-      <w:r>
-        <w:t>[APPENDIX REF]</w:t>
+        <w:t xml:space="preserve">The </w:t>
+      </w:r>
+      <w:proofErr w:type="gramStart"/>
+      <w:r>
+        <w:t>list</w:t>
+      </w:r>
+      <w:r>
+        <w:t>[</w:t>
+      </w:r>
+      <w:proofErr w:type="gramEnd"/>
+      <w:r>
+        <w:t>APPENDIX REF]</w:t>
       </w:r>
       <w:r>
         <w:t xml:space="preserve"> denoting the presence of the various molecules in the </w:t>
       </w:r>
       <w:r>
         <w:t>region of low p-value</w:t>
+      </w:r>
+      <w:r>
+        <w:t>.</w:t>
       </w:r>
     </w:p>
     <w:p>
@@ -277,19 +379,90 @@
         <w:t xml:space="preserve">70 </w:t>
       </w:r>
       <w:r>
-        <w:t>healthy and 70 asthmatic children as measured with the setup[REF]</w:t>
-      </w:r>
-    </w:p>
-    <w:p/>
-    <w:p>
-      <w:r>
-        <w:lastRenderedPageBreak/>
-        <w:t>The following parameters are used:</w:t>
+        <w:t xml:space="preserve">healthy and 70 asthmatic children as measured with the </w:t>
+      </w:r>
+      <w:proofErr w:type="gramStart"/>
+      <w:r>
+        <w:t>setup[</w:t>
+      </w:r>
+      <w:proofErr w:type="gramEnd"/>
+      <w:r>
+        <w:t>REF]</w:t>
+      </w:r>
+      <w:r>
+        <w:t>[appendix chapter: Cann</w:t>
       </w:r>
       <w:bookmarkStart w:id="0" w:name="_GoBack"/>
       <w:bookmarkEnd w:id="0"/>
       <w:r>
-        <w:t xml:space="preserve"> </w:t>
+        <w:t>ot freely give measurement data (right?), for questions contact X]</w:t>
+      </w:r>
+      <w:r>
+        <w:t>.</w:t>
+      </w:r>
+    </w:p>
+    <w:p>
+      <w:pPr>
+        <w:ind w:firstLine="720"/>
+      </w:pPr>
+      <w:r>
+        <w:t>The wavenumber vector from 832 to 1250[CHECK] cm-1 with an increment of 0.5 cm-1</w:t>
+      </w:r>
+      <w:r>
+        <w:t>.</w:t>
+      </w:r>
+    </w:p>
+    <w:p>
+      <w:pPr>
+        <w:ind w:firstLine="720"/>
+      </w:pPr>
+      <w:r>
+        <w:lastRenderedPageBreak/>
+        <w:t xml:space="preserve">The </w:t>
+      </w:r>
+      <w:r>
+        <w:t>path</w:t>
+      </w:r>
+      <w:r>
+        <w:t xml:space="preserve"> length</w:t>
+      </w:r>
+      <w:r>
+        <w:t xml:space="preserve"> of 54.36 cm </w:t>
+      </w:r>
+      <w:r>
+        <w:t>of the laser through the gas.</w:t>
+      </w:r>
+    </w:p>
+    <w:p/>
+    <w:p>
+      <w:r>
+        <w:t xml:space="preserve">The following parameters are used: </w:t>
+      </w:r>
+    </w:p>
+    <w:p>
+      <w:r>
+        <w:tab/>
+        <w:t>Molecules with presence in one or more of the low p-value regions are further processed</w:t>
+      </w:r>
+      <w:r>
+        <w:t>.</w:t>
+      </w:r>
+    </w:p>
+    <w:p>
+      <w:r>
+        <w:tab/>
+      </w:r>
+      <w:r>
+        <w:t xml:space="preserve">Initial guesses for the concentrations of the standard molecules are given as 1 part per million (ppm), for CO2 and H2O [OPMAAK] 1000 ppm, and for the other molecules </w:t>
+      </w:r>
+      <w:r>
+        <w:t>0.01 ppm.</w:t>
+      </w:r>
+    </w:p>
+    <w:p/>
+    <w:p>
+      <w:r>
+        <w:t>This results in the concentrations as seen in [APPENDIX REF TO TABLE OF MOLECULES+CONCENTRATIONS] of which the most prominent are plotted below: [FIGURE]</w:t>
       </w:r>
     </w:p>
     <w:sectPr>
@@ -699,6 +872,7 @@
   <w:style w:type="character" w:default="1" w:styleId="DefaultParagraphFont">
     <w:name w:val="Default Paragraph Font"/>
     <w:uiPriority w:val="1"/>
+    <w:semiHidden/>
     <w:unhideWhenUsed/>
   </w:style>
   <w:style w:type="table" w:default="1" w:styleId="TableNormal">

</xml_diff>